<commit_message>
day 1 design database
</commit_message>
<xml_diff>
--- a/database/database design.docx
+++ b/database/database design.docx
@@ -173,145 +173,154 @@
       </w:r>
       <w:proofErr w:type="spellStart"/>
       <w:r>
-        <w:t>id,name,value</w:t>
-      </w:r>
-      <w:proofErr w:type="spellEnd"/>
-      <w:r>
-        <w:t>)</w:t>
-      </w:r>
-    </w:p>
-    <w:p>
-      <w:pPr>
-        <w:pStyle w:val="ListParagraph"/>
-        <w:numPr>
-          <w:ilvl w:val="0"/>
-          <w:numId w:val="2"/>
-        </w:numPr>
-      </w:pPr>
-      <w:r>
-        <w:t>brands</w:t>
-      </w:r>
-      <w:r>
-        <w:t xml:space="preserve"> (</w:t>
-      </w:r>
-      <w:proofErr w:type="spellStart"/>
-      <w:r>
-        <w:t>id,name_en,name_ar,image</w:t>
-      </w:r>
-      <w:proofErr w:type="spellEnd"/>
-      <w:r>
-        <w:t>(o),</w:t>
-      </w:r>
-      <w:proofErr w:type="spellStart"/>
-      <w:r>
-        <w:t>status,created_at,updated_at</w:t>
-      </w:r>
-      <w:proofErr w:type="spellEnd"/>
-      <w:r>
-        <w:t>)</w:t>
-      </w:r>
-    </w:p>
-    <w:p>
-      <w:pPr>
-        <w:pStyle w:val="ListParagraph"/>
-        <w:numPr>
-          <w:ilvl w:val="0"/>
-          <w:numId w:val="2"/>
-        </w:numPr>
-      </w:pPr>
-      <w:r>
-        <w:t>reviews</w:t>
-      </w:r>
-      <w:r>
-        <w:t xml:space="preserve"> (comment(</w:t>
-      </w:r>
-      <w:r>
-        <w:t>o</w:t>
-      </w:r>
-      <w:r>
-        <w:t>),</w:t>
-      </w:r>
-      <w:proofErr w:type="spellStart"/>
-      <w:r>
-        <w:t>rate,status,</w:t>
-      </w:r>
-      <w:r>
-        <w:t>created_at,updated_at</w:t>
-      </w:r>
-      <w:proofErr w:type="spellEnd"/>
-      <w:r>
-        <w:t>)</w:t>
-      </w:r>
-    </w:p>
-    <w:p>
-      <w:pPr>
-        <w:pStyle w:val="ListParagraph"/>
-        <w:numPr>
-          <w:ilvl w:val="0"/>
-          <w:numId w:val="2"/>
-        </w:numPr>
-      </w:pPr>
-      <w:r>
-        <w:t>cart</w:t>
-      </w:r>
-      <w:r>
-        <w:t xml:space="preserve"> (quantity)</w:t>
-      </w:r>
-    </w:p>
-    <w:p>
-      <w:pPr>
-        <w:pStyle w:val="ListParagraph"/>
-        <w:numPr>
-          <w:ilvl w:val="0"/>
-          <w:numId w:val="2"/>
-        </w:numPr>
-      </w:pPr>
-      <w:r>
-        <w:t>favs</w:t>
-      </w:r>
-      <w:r>
-        <w:t xml:space="preserve"> ()</w:t>
-      </w:r>
-    </w:p>
-    <w:p>
-      <w:pPr>
-        <w:pStyle w:val="ListParagraph"/>
-        <w:numPr>
-          <w:ilvl w:val="0"/>
-          <w:numId w:val="2"/>
-        </w:numPr>
-      </w:pPr>
-      <w:r>
-        <w:t>orders</w:t>
-      </w:r>
-      <w:r>
-        <w:t xml:space="preserve"> (id,number</w:t>
-      </w:r>
-      <w:r>
-        <w:t>,payment_methods,notes(o),total_price,status,delivered_at</w:t>
-      </w:r>
-      <w:r>
-        <w:t>,created_at,updated_at)</w:t>
-      </w:r>
-    </w:p>
-    <w:p>
-      <w:pPr>
-        <w:pStyle w:val="ListParagraph"/>
-        <w:numPr>
-          <w:ilvl w:val="0"/>
-          <w:numId w:val="2"/>
-        </w:numPr>
-      </w:pPr>
-      <w:r>
-        <w:t>users</w:t>
-      </w:r>
-      <w:r>
-        <w:t xml:space="preserve"> (id,name(first,last),phone,email,password,gender,status,email_verifie</w:t>
+        <w:t>id,name</w:t>
+      </w:r>
+      <w:r>
+        <w:t>_ar,name_en</w:t>
+      </w:r>
+      <w:r>
+        <w:t>,valu</w:t>
       </w:r>
       <w:bookmarkStart w:id="0" w:name="_GoBack"/>
       <w:bookmarkEnd w:id="0"/>
       <w:r>
-        <w:t>d_at,verification_code</w:t>
+        <w:t>e</w:t>
+      </w:r>
+      <w:r>
+        <w:t>_ar,value_en</w:t>
+      </w:r>
+      <w:proofErr w:type="spellEnd"/>
+      <w:r>
+        <w:t>)</w:t>
+      </w:r>
+    </w:p>
+    <w:p>
+      <w:pPr>
+        <w:pStyle w:val="ListParagraph"/>
+        <w:numPr>
+          <w:ilvl w:val="0"/>
+          <w:numId w:val="2"/>
+        </w:numPr>
+      </w:pPr>
+      <w:r>
+        <w:t>brands</w:t>
+      </w:r>
+      <w:r>
+        <w:t xml:space="preserve"> (</w:t>
+      </w:r>
+      <w:proofErr w:type="spellStart"/>
+      <w:r>
+        <w:t>id,name_en,name_ar,image</w:t>
+      </w:r>
+      <w:proofErr w:type="spellEnd"/>
+      <w:r>
+        <w:t>(o),</w:t>
+      </w:r>
+      <w:proofErr w:type="spellStart"/>
+      <w:r>
+        <w:t>status,created_at,updated_at</w:t>
+      </w:r>
+      <w:proofErr w:type="spellEnd"/>
+      <w:r>
+        <w:t>)</w:t>
+      </w:r>
+    </w:p>
+    <w:p>
+      <w:pPr>
+        <w:pStyle w:val="ListParagraph"/>
+        <w:numPr>
+          <w:ilvl w:val="0"/>
+          <w:numId w:val="2"/>
+        </w:numPr>
+      </w:pPr>
+      <w:r>
+        <w:t>reviews</w:t>
+      </w:r>
+      <w:r>
+        <w:t xml:space="preserve"> (comment(</w:t>
+      </w:r>
+      <w:r>
+        <w:t>o</w:t>
+      </w:r>
+      <w:r>
+        <w:t>),</w:t>
+      </w:r>
+      <w:proofErr w:type="spellStart"/>
+      <w:r>
+        <w:t>rate,status,</w:t>
+      </w:r>
+      <w:r>
+        <w:t>created_at,updated_at</w:t>
+      </w:r>
+      <w:proofErr w:type="spellEnd"/>
+      <w:r>
+        <w:t>)</w:t>
+      </w:r>
+    </w:p>
+    <w:p>
+      <w:pPr>
+        <w:pStyle w:val="ListParagraph"/>
+        <w:numPr>
+          <w:ilvl w:val="0"/>
+          <w:numId w:val="2"/>
+        </w:numPr>
+      </w:pPr>
+      <w:r>
+        <w:t>cart</w:t>
+      </w:r>
+      <w:r>
+        <w:t xml:space="preserve"> (quantity)</w:t>
+      </w:r>
+    </w:p>
+    <w:p>
+      <w:pPr>
+        <w:pStyle w:val="ListParagraph"/>
+        <w:numPr>
+          <w:ilvl w:val="0"/>
+          <w:numId w:val="2"/>
+        </w:numPr>
+      </w:pPr>
+      <w:r>
+        <w:t>favs</w:t>
+      </w:r>
+      <w:r>
+        <w:t xml:space="preserve"> ()</w:t>
+      </w:r>
+    </w:p>
+    <w:p>
+      <w:pPr>
+        <w:pStyle w:val="ListParagraph"/>
+        <w:numPr>
+          <w:ilvl w:val="0"/>
+          <w:numId w:val="2"/>
+        </w:numPr>
+      </w:pPr>
+      <w:r>
+        <w:t>orders</w:t>
+      </w:r>
+      <w:r>
+        <w:t xml:space="preserve"> (id,number</w:t>
+      </w:r>
+      <w:r>
+        <w:t>,payment_methods,notes(o),total_price,status,delivered_at</w:t>
+      </w:r>
+      <w:r>
+        <w:t>,created_at,updated_at)</w:t>
+      </w:r>
+    </w:p>
+    <w:p>
+      <w:pPr>
+        <w:pStyle w:val="ListParagraph"/>
+        <w:numPr>
+          <w:ilvl w:val="0"/>
+          <w:numId w:val="2"/>
+        </w:numPr>
+      </w:pPr>
+      <w:r>
+        <w:t>users</w:t>
+      </w:r>
+      <w:r>
+        <w:t xml:space="preserve"> (id,name(first,last),phone,email,password,gender,status,email_verified_at,verification_code</w:t>
       </w:r>
       <w:r>
         <w:t>,created_at,updated_at</w:t>
@@ -434,19 +443,20 @@
         <w:t>offers</w:t>
       </w:r>
       <w:r>
-        <w:t xml:space="preserve"> (</w:t>
+        <w:t xml:space="preserve"> (id,title_en,t</w:t>
+      </w:r>
+      <w:r>
+        <w:t>itle_ar,image,discount,discountT</w:t>
+      </w:r>
+      <w:r>
+        <w:t>ype,status,start_at,end_at,</w:t>
+      </w:r>
+      <w:r>
+        <w:t xml:space="preserve"> </w:t>
       </w:r>
       <w:proofErr w:type="spellStart"/>
       <w:r>
-        <w:t>id,title_en,title_ar,image,discount,discount</w:t>
-      </w:r>
-      <w:proofErr w:type="spellEnd"/>
-      <w:r>
-        <w:t xml:space="preserve"> </w:t>
-      </w:r>
-      <w:proofErr w:type="spellStart"/>
-      <w:r>
-        <w:t>type,status,start_at,end_at,created_at,updated_at</w:t>
+        <w:t>created_at,updated_at</w:t>
       </w:r>
       <w:proofErr w:type="spellEnd"/>
       <w:r>

</xml_diff>